<commit_message>
mh_series: same scale maps
SSTE R&R
</commit_message>
<xml_diff>
--- a/Gun Violence Submissions/SSTE Submission/SSTE R&R/sste_revision_cover_letter.docx
+++ b/Gun Violence Submissions/SSTE Submission/SSTE R&R/sste_revision_cover_letter.docx
@@ -426,7 +426,25 @@
           <w:sz w:val="24"/>
           <w:szCs w:val="24"/>
         </w:rPr>
-        <w:t>Please find attached a revised original research article entitled “Temporal and Spatial Shifts in Gun Violence, Before and After a Historic Police Killing in Minneapolis.” Thank you for giving us the opportunity to revise and resubmit this manuscript. We are submitting this revision taking into careful consideration the reviewer’s feedback. We appreciate the time and detail provided by the reviewers and have incorporated the suggested changes in the manuscript. The manuscript benefited from these suggestions. The attached document “</w:t>
+        <w:t xml:space="preserve">Please find attached a revised original research article entitled “Temporal and Spatial Shifts in Gun Violence, Before and After a Historic Police Killing in Minneapolis.” Thank you for giving us the opportunity to revise and resubmit this manuscript. We </w:t>
+      </w:r>
+      <w:r>
+        <w:rPr>
+          <w:rFonts w:ascii="Times New Roman" w:eastAsia="Times New Roman" w:hAnsi="Times New Roman" w:cs="Times New Roman"/>
+          <w:color w:val="222222"/>
+          <w:sz w:val="24"/>
+          <w:szCs w:val="24"/>
+        </w:rPr>
+        <w:t>took the reviewer’s comments and suggestions very seriously</w:t>
+      </w:r>
+      <w:r>
+        <w:rPr>
+          <w:rFonts w:ascii="Times New Roman" w:eastAsia="Times New Roman" w:hAnsi="Times New Roman" w:cs="Times New Roman"/>
+          <w:color w:val="222222"/>
+          <w:sz w:val="24"/>
+          <w:szCs w:val="24"/>
+        </w:rPr>
+        <w:t>. We appreciate the time and detail provided by the reviewers and have incorporated the suggested changes in the manuscript. The manuscript benefited from these suggestions. The attached document “</w:t>
       </w:r>
       <w:r>
         <w:rPr>
@@ -446,6 +464,17 @@
         </w:rPr>
         <w:t xml:space="preserve">” outlines our point-by-point response to the review. </w:t>
       </w:r>
+      <w:r>
+        <w:rPr>
+          <w:rFonts w:ascii="Times New Roman" w:eastAsia="Times New Roman" w:hAnsi="Times New Roman" w:cs="Times New Roman"/>
+          <w:color w:val="222222"/>
+          <w:sz w:val="24"/>
+          <w:szCs w:val="24"/>
+        </w:rPr>
+        <w:t>Please let us know if you require any additional information or if we can be of help in any way.</w:t>
+      </w:r>
+      <w:bookmarkStart w:id="0" w:name="_GoBack"/>
+      <w:bookmarkEnd w:id="0"/>
     </w:p>
     <w:p>
       <w:pPr>
@@ -559,8 +588,6 @@
           <w:szCs w:val="26"/>
         </w:rPr>
       </w:pPr>
-      <w:bookmarkStart w:id="0" w:name="_GoBack"/>
-      <w:bookmarkEnd w:id="0"/>
     </w:p>
     <w:p>
       <w:pPr>
@@ -1096,6 +1123,7 @@
   <w:style w:type="character" w:default="1" w:styleId="DefaultParagraphFont">
     <w:name w:val="Default Paragraph Font"/>
     <w:uiPriority w:val="1"/>
+    <w:semiHidden/>
     <w:unhideWhenUsed/>
   </w:style>
   <w:style w:type="table" w:default="1" w:styleId="TableNormal">

</xml_diff>